<commit_message>
Actualización automática 2025-05-17 18:54:36
</commit_message>
<xml_diff>
--- a/scripts/Version basica de un proyecto.docx
+++ b/scripts/Version basica de un proyecto.docx
@@ -3479,7 +3479,7 @@
           <w:lang w:val="en-US"/>
         </w:rPr>
         <w:pict w14:anchorId="100C4671">
-          <v:rect id="_x0000_i1037" style="width:0;height:1.5pt" o:hralign="center" o:hrstd="t" o:hr="t" fillcolor="#a0a0a0" stroked="f"/>
+          <v:rect id="_x0000_i1025" style="width:0;height:1.5pt" o:hralign="center" o:hrstd="t" o:hr="t" fillcolor="#a0a0a0" stroked="f"/>
         </w:pict>
       </w:r>
     </w:p>
@@ -4926,7 +4926,7 @@
           <w:lang w:val="en-US"/>
         </w:rPr>
         <w:pict w14:anchorId="41F719E5">
-          <v:rect id="_x0000_i1038" style="width:0;height:1.5pt" o:hralign="center" o:hrstd="t" o:hr="t" fillcolor="#a0a0a0" stroked="f"/>
+          <v:rect id="_x0000_i1026" style="width:0;height:1.5pt" o:hralign="center" o:hrstd="t" o:hr="t" fillcolor="#a0a0a0" stroked="f"/>
         </w:pict>
       </w:r>
     </w:p>
@@ -5427,14 +5427,7 @@
           <w:b/>
           <w:bCs/>
         </w:rPr>
-        <w:t xml:space="preserve">      ---- </w:t>
-      </w:r>
-      <w:r>
-        <w:rPr>
-          <w:b/>
-          <w:bCs/>
-        </w:rPr>
-        <w:t>src/ABC_Proyecto2</w:t>
+        <w:t xml:space="preserve">      ---- src/ABC_Proyecto2</w:t>
       </w:r>
     </w:p>
     <w:p>
@@ -5578,7 +5571,7 @@
           <w:lang w:val="en-US"/>
         </w:rPr>
         <w:pict w14:anchorId="2F93E85C">
-          <v:rect id="_x0000_i1077" style="width:0;height:1.5pt" o:hralign="center" o:hrstd="t" o:hr="t" fillcolor="#a0a0a0" stroked="f"/>
+          <v:rect id="_x0000_i1027" style="width:0;height:1.5pt" o:hralign="center" o:hrstd="t" o:hr="t" fillcolor="#a0a0a0" stroked="f"/>
         </w:pict>
       </w:r>
     </w:p>
@@ -5865,7 +5858,7 @@
           <w:lang w:val="en-US"/>
         </w:rPr>
         <w:pict w14:anchorId="5845F0E1">
-          <v:rect id="_x0000_i1078" style="width:0;height:1.5pt" o:hralign="center" o:hrstd="t" o:hr="t" fillcolor="#a0a0a0" stroked="f"/>
+          <v:rect id="_x0000_i1028" style="width:0;height:1.5pt" o:hralign="center" o:hrstd="t" o:hr="t" fillcolor="#a0a0a0" stroked="f"/>
         </w:pict>
       </w:r>
     </w:p>
@@ -6147,7 +6140,7 @@
           <w:lang w:val="en-US"/>
         </w:rPr>
         <w:pict w14:anchorId="0E36D151">
-          <v:rect id="_x0000_i1079" style="width:0;height:1.5pt" o:hralign="center" o:hrstd="t" o:hr="t" fillcolor="#a0a0a0" stroked="f"/>
+          <v:rect id="_x0000_i1029" style="width:0;height:1.5pt" o:hralign="center" o:hrstd="t" o:hr="t" fillcolor="#a0a0a0" stroked="f"/>
         </w:pict>
       </w:r>
     </w:p>
@@ -6680,7 +6673,7 @@
           <w:lang w:val="en-US"/>
         </w:rPr>
         <w:pict w14:anchorId="6808C147">
-          <v:rect id="_x0000_i1080" style="width:0;height:1.5pt" o:hralign="center" o:hrstd="t" o:hr="t" fillcolor="#a0a0a0" stroked="f"/>
+          <v:rect id="_x0000_i1030" style="width:0;height:1.5pt" o:hralign="center" o:hrstd="t" o:hr="t" fillcolor="#a0a0a0" stroked="f"/>
         </w:pict>
       </w:r>
     </w:p>
@@ -6885,7 +6878,7 @@
           <w:lang w:val="en-US"/>
         </w:rPr>
         <w:pict w14:anchorId="32EBAB1E">
-          <v:rect id="_x0000_i1081" style="width:0;height:1.5pt" o:hralign="center" o:hrstd="t" o:hr="t" fillcolor="#a0a0a0" stroked="f"/>
+          <v:rect id="_x0000_i1031" style="width:0;height:1.5pt" o:hralign="center" o:hrstd="t" o:hr="t" fillcolor="#a0a0a0" stroked="f"/>
         </w:pict>
       </w:r>
     </w:p>
@@ -7153,7 +7146,7 @@
           <w:lang w:val="en-US"/>
         </w:rPr>
         <w:pict w14:anchorId="16106E13">
-          <v:rect id="_x0000_i1082" style="width:0;height:1.5pt" o:hralign="center" o:hrstd="t" o:hr="t" fillcolor="#a0a0a0" stroked="f"/>
+          <v:rect id="_x0000_i1032" style="width:0;height:1.5pt" o:hralign="center" o:hrstd="t" o:hr="t" fillcolor="#a0a0a0" stroked="f"/>
         </w:pict>
       </w:r>
     </w:p>
@@ -7483,7 +7476,7 @@
           </mc:Choice>
           <mc:Fallback>
             <w:pict>
-              <v:shapetype w14:anchorId="0550DC26" id="_x0000_t75" coordsize="21600,21600" o:spt="75" o:preferrelative="t" path="m@4@5l@4@11@9@11@9@5xe" filled="f" stroked="f">
+              <v:shapetype w14:anchorId="1F5361DB" id="_x0000_t75" coordsize="21600,21600" o:spt="75" o:preferrelative="t" path="m@4@5l@4@11@9@11@9@5xe" filled="f" stroked="f">
                 <v:stroke joinstyle="miter"/>
                 <v:formulas>
                   <v:f eqn="if lineDrawn pixelLineWidth 0"/>
@@ -7502,7 +7495,7 @@
                 <v:path o:extrusionok="f" gradientshapeok="t" o:connecttype="rect"/>
                 <o:lock v:ext="edit" aspectratio="t"/>
               </v:shapetype>
-              <v:shape id="Entrada de lápiz 7" o:spid="_x0000_s1026" type="#_x0000_t75" style="position:absolute;margin-left:21.35pt;margin-top:209.65pt;width:102.5pt;height:102.5pt;z-index:251663360;visibility:visible;mso-wrap-style:square;mso-wrap-distance-left:9pt;mso-wrap-distance-top:0;mso-wrap-distance-right:9pt;mso-wrap-distance-bottom:0;mso-position-horizontal:absolute;mso-position-horizontal-relative:text;mso-position-vertical:absolute;mso-position-vertical-relative:text" o:gfxdata="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">
+              <v:shape id="Entrada de lápiz 7" o:spid="_x0000_s1026" type="#_x0000_t75" style="position:absolute;margin-left:21.35pt;margin-top:209.65pt;width:102.5pt;height:102.5pt;z-index:251663360;visibility:visible;mso-wrap-style:square;mso-wrap-distance-left:9pt;mso-wrap-distance-top:0;mso-wrap-distance-right:9pt;mso-wrap-distance-bottom:0;mso-position-horizontal:absolute;mso-position-horizontal-relative:text;mso-position-vertical:absolute;mso-position-vertical-relative:text" o:gfxdata="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">
                 <v:imagedata r:id="rId7" o:title=""/>
               </v:shape>
             </w:pict>
@@ -7547,7 +7540,7 @@
           </mc:Choice>
           <mc:Fallback>
             <w:pict>
-              <v:shape w14:anchorId="775AC447" id="Entrada de lápiz 5" o:spid="_x0000_s1026" type="#_x0000_t75" style="position:absolute;margin-left:-28.5pt;margin-top:290.95pt;width:63.95pt;height:13.75pt;z-index:251661312;visibility:visible;mso-wrap-style:square;mso-wrap-distance-left:9pt;mso-wrap-distance-top:0;mso-wrap-distance-right:9pt;mso-wrap-distance-bottom:0;mso-position-horizontal:absolute;mso-position-horizontal-relative:text;mso-position-vertical:absolute;mso-position-vertical-relative:text" o:gfxdata="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">
+              <v:shape w14:anchorId="08102F27" id="Entrada de lápiz 5" o:spid="_x0000_s1026" type="#_x0000_t75" style="position:absolute;margin-left:-28.5pt;margin-top:290.95pt;width:63.95pt;height:13.75pt;z-index:251661312;visibility:visible;mso-wrap-style:square;mso-wrap-distance-left:9pt;mso-wrap-distance-top:0;mso-wrap-distance-right:9pt;mso-wrap-distance-bottom:0;mso-position-horizontal:absolute;mso-position-horizontal-relative:text;mso-position-vertical:absolute;mso-position-vertical-relative:text" o:gfxdata="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">
                 <v:imagedata r:id="rId9" o:title=""/>
               </v:shape>
             </w:pict>
@@ -7592,7 +7585,7 @@
           </mc:Choice>
           <mc:Fallback>
             <w:pict>
-              <v:shape w14:anchorId="23FDBC6A" id="Entrada de lápiz 3" o:spid="_x0000_s1026" type="#_x0000_t75" style="position:absolute;margin-left:-28.5pt;margin-top:249.7pt;width:61.6pt;height:19.05pt;z-index:251659264;visibility:visible;mso-wrap-style:square;mso-wrap-distance-left:9pt;mso-wrap-distance-top:0;mso-wrap-distance-right:9pt;mso-wrap-distance-bottom:0;mso-position-horizontal:absolute;mso-position-horizontal-relative:text;mso-position-vertical:absolute;mso-position-vertical-relative:text" o:gfxdata="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">
+              <v:shape w14:anchorId="0889924A" id="Entrada de lápiz 3" o:spid="_x0000_s1026" type="#_x0000_t75" style="position:absolute;margin-left:-28.5pt;margin-top:249.7pt;width:61.6pt;height:19.05pt;z-index:251659264;visibility:visible;mso-wrap-style:square;mso-wrap-distance-left:9pt;mso-wrap-distance-top:0;mso-wrap-distance-right:9pt;mso-wrap-distance-bottom:0;mso-position-horizontal:absolute;mso-position-horizontal-relative:text;mso-position-vertical:absolute;mso-position-vertical-relative:text" o:gfxdata="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">
                 <v:imagedata r:id="rId11" o:title=""/>
               </v:shape>
             </w:pict>
@@ -7695,6 +7688,83 @@
     </w:p>
     <w:p>
       <w:pPr>
+        <w:rPr>
+          <w:b/>
+          <w:bCs/>
+        </w:rPr>
+      </w:pPr>
+    </w:p>
+    <w:p>
+      <w:r>
+        <w:object w:dxaOrig="1539" w:dyaOrig="997" w14:anchorId="24167733">
+          <v:shape id="_x0000_i1033" type="#_x0000_t75" style="width:77.25pt;height:49.5pt" o:ole="">
+            <v:imagedata r:id="rId13" o:title=""/>
+          </v:shape>
+          <o:OLEObject Type="Embed" ProgID="Package" ShapeID="_x0000_i1033" DrawAspect="Icon" ObjectID="_1808834318" r:id="rId14"/>
+        </w:object>
+      </w:r>
+      <w:r>
+        <w:rPr>
+          <w:noProof/>
+        </w:rPr>
+        <w:drawing>
+          <wp:inline distT="0" distB="0" distL="0" distR="0" wp14:anchorId="70F2E3F7" wp14:editId="0A80B014">
+            <wp:extent cx="1371600" cy="914400"/>
+            <wp:effectExtent l="0" t="0" r="0" b="0"/>
+            <wp:docPr id="987599694" name="Imagen 10"/>
+            <wp:cNvGraphicFramePr>
+              <a:graphicFrameLocks xmlns:a="http://schemas.openxmlformats.org/drawingml/2006/main" noChangeAspect="1"/>
+            </wp:cNvGraphicFramePr>
+            <a:graphic xmlns:a="http://schemas.openxmlformats.org/drawingml/2006/main">
+              <a:graphicData uri="http://schemas.openxmlformats.org/drawingml/2006/picture">
+                <pic:pic xmlns:pic="http://schemas.openxmlformats.org/drawingml/2006/picture">
+                  <pic:nvPicPr>
+                    <pic:cNvPr id="0" name="Picture 133"/>
+                    <pic:cNvPicPr>
+                      <a:picLocks noChangeAspect="1" noChangeArrowheads="1"/>
+                    </pic:cNvPicPr>
+                  </pic:nvPicPr>
+                  <pic:blipFill>
+                    <a:blip r:embed="rId15" cstate="print">
+                      <a:extLst>
+                        <a:ext uri="{28A0092B-C50C-407E-A947-70E740481C1C}">
+                          <a14:useLocalDpi xmlns:a14="http://schemas.microsoft.com/office/drawing/2010/main" val="0"/>
+                        </a:ext>
+                      </a:extLst>
+                    </a:blip>
+                    <a:srcRect/>
+                    <a:stretch>
+                      <a:fillRect/>
+                    </a:stretch>
+                  </pic:blipFill>
+                  <pic:spPr bwMode="auto">
+                    <a:xfrm flipV="1">
+                      <a:off x="0" y="0"/>
+                      <a:ext cx="1371600" cy="914400"/>
+                    </a:xfrm>
+                    <a:prstGeom prst="rect">
+                      <a:avLst/>
+                    </a:prstGeom>
+                    <a:noFill/>
+                    <a:ln>
+                      <a:noFill/>
+                    </a:ln>
+                  </pic:spPr>
+                </pic:pic>
+              </a:graphicData>
+            </a:graphic>
+          </wp:inline>
+        </w:drawing>
+      </w:r>
+      <w:r>
+        <w:t xml:space="preserve">Grafico.png  </w:t>
+      </w:r>
+      <w:r>
+        <w:t>C:\Users\PC\Documents\mi_proyecto_python\src\ABC_2</w:t>
+      </w:r>
+    </w:p>
+    <w:p>
+      <w:pPr>
         <w:numPr>
           <w:ilvl w:val="0"/>
           <w:numId w:val="6"/>
@@ -7737,45 +7807,199 @@
           <w:lang w:val="en-US"/>
         </w:rPr>
       </w:pPr>
-    </w:p>
-    <w:p>
-      <w:pPr>
-        <w:rPr>
-          <w:b/>
-          <w:bCs/>
-          <w:lang w:val="en-US"/>
-        </w:rPr>
-      </w:pPr>
-    </w:p>
-    <w:p>
-      <w:pPr>
-        <w:rPr>
-          <w:b/>
-          <w:bCs/>
-          <w:lang w:val="en-US"/>
-        </w:rPr>
-      </w:pPr>
-    </w:p>
-    <w:p>
-      <w:pPr>
-        <w:rPr>
-          <w:b/>
-          <w:bCs/>
-        </w:rPr>
-      </w:pPr>
-      <w:r>
-        <w:rPr>
-          <w:b/>
-          <w:bCs/>
-        </w:rPr>
-        <w:t xml:space="preserve">Version 3 con </w:t>
-      </w:r>
-      <w:r>
-        <w:rPr>
-          <w:b/>
-          <w:bCs/>
-        </w:rPr>
-        <w:t>alerta por correo si las ventas de un cliente bajan mucho, o si no hay datos nuevos</w:t>
+      <w:r>
+        <w:rPr>
+          <w:noProof/>
+        </w:rPr>
+        <w:drawing>
+          <wp:inline distT="0" distB="0" distL="0" distR="0" wp14:anchorId="0FD76D1C" wp14:editId="5C8AB2C5">
+            <wp:extent cx="6541868" cy="4191000"/>
+            <wp:effectExtent l="0" t="0" r="0" b="0"/>
+            <wp:docPr id="506960485" name="Imagen 8"/>
+            <wp:cNvGraphicFramePr>
+              <a:graphicFrameLocks xmlns:a="http://schemas.openxmlformats.org/drawingml/2006/main" noChangeAspect="1"/>
+            </wp:cNvGraphicFramePr>
+            <a:graphic xmlns:a="http://schemas.openxmlformats.org/drawingml/2006/main">
+              <a:graphicData uri="http://schemas.openxmlformats.org/drawingml/2006/picture">
+                <pic:pic xmlns:pic="http://schemas.openxmlformats.org/drawingml/2006/picture">
+                  <pic:nvPicPr>
+                    <pic:cNvPr id="0" name="Picture 125"/>
+                    <pic:cNvPicPr>
+                      <a:picLocks noChangeAspect="1" noChangeArrowheads="1"/>
+                    </pic:cNvPicPr>
+                  </pic:nvPicPr>
+                  <pic:blipFill>
+                    <a:blip r:embed="rId16">
+                      <a:extLst>
+                        <a:ext uri="{28A0092B-C50C-407E-A947-70E740481C1C}">
+                          <a14:useLocalDpi xmlns:a14="http://schemas.microsoft.com/office/drawing/2010/main" val="0"/>
+                        </a:ext>
+                      </a:extLst>
+                    </a:blip>
+                    <a:srcRect/>
+                    <a:stretch>
+                      <a:fillRect/>
+                    </a:stretch>
+                  </pic:blipFill>
+                  <pic:spPr bwMode="auto">
+                    <a:xfrm>
+                      <a:off x="0" y="0"/>
+                      <a:ext cx="6546599" cy="4194031"/>
+                    </a:xfrm>
+                    <a:prstGeom prst="rect">
+                      <a:avLst/>
+                    </a:prstGeom>
+                    <a:noFill/>
+                    <a:ln>
+                      <a:noFill/>
+                    </a:ln>
+                  </pic:spPr>
+                </pic:pic>
+              </a:graphicData>
+            </a:graphic>
+          </wp:inline>
+        </w:drawing>
+      </w:r>
+    </w:p>
+    <w:p>
+      <w:pPr>
+        <w:rPr>
+          <w:b/>
+          <w:bCs/>
+          <w:lang w:val="en-US"/>
+        </w:rPr>
+      </w:pPr>
+    </w:p>
+    <w:p>
+      <w:pPr>
+        <w:rPr>
+          <w:b/>
+          <w:bCs/>
+          <w:lang w:val="en-US"/>
+        </w:rPr>
+      </w:pPr>
+    </w:p>
+    <w:p>
+      <w:pPr>
+        <w:rPr>
+          <w:b/>
+          <w:bCs/>
+          <w:lang w:val="en-US"/>
+        </w:rPr>
+      </w:pPr>
+    </w:p>
+    <w:p>
+      <w:pPr>
+        <w:rPr>
+          <w:b/>
+          <w:bCs/>
+          <w:lang w:val="en-US"/>
+        </w:rPr>
+      </w:pPr>
+    </w:p>
+    <w:p>
+      <w:pPr>
+        <w:rPr>
+          <w:b/>
+          <w:bCs/>
+          <w:lang w:val="en-US"/>
+        </w:rPr>
+      </w:pPr>
+    </w:p>
+    <w:p>
+      <w:pPr>
+        <w:rPr>
+          <w:b/>
+          <w:bCs/>
+          <w:lang w:val="en-US"/>
+        </w:rPr>
+      </w:pPr>
+    </w:p>
+    <w:p>
+      <w:pPr>
+        <w:rPr>
+          <w:b/>
+          <w:bCs/>
+          <w:lang w:val="en-US"/>
+        </w:rPr>
+      </w:pPr>
+    </w:p>
+    <w:p>
+      <w:pPr>
+        <w:rPr>
+          <w:b/>
+          <w:bCs/>
+          <w:lang w:val="en-US"/>
+        </w:rPr>
+      </w:pPr>
+    </w:p>
+    <w:p>
+      <w:pPr>
+        <w:rPr>
+          <w:b/>
+          <w:bCs/>
+          <w:lang w:val="en-US"/>
+        </w:rPr>
+      </w:pPr>
+    </w:p>
+    <w:p>
+      <w:pPr>
+        <w:rPr>
+          <w:b/>
+          <w:bCs/>
+          <w:lang w:val="en-US"/>
+        </w:rPr>
+      </w:pPr>
+    </w:p>
+    <w:p>
+      <w:pPr>
+        <w:rPr>
+          <w:b/>
+          <w:bCs/>
+          <w:lang w:val="en-US"/>
+        </w:rPr>
+      </w:pPr>
+    </w:p>
+    <w:p>
+      <w:pPr>
+        <w:rPr>
+          <w:b/>
+          <w:bCs/>
+          <w:lang w:val="en-US"/>
+        </w:rPr>
+      </w:pPr>
+    </w:p>
+    <w:p>
+      <w:pPr>
+        <w:rPr>
+          <w:b/>
+          <w:bCs/>
+          <w:lang w:val="en-US"/>
+        </w:rPr>
+      </w:pPr>
+    </w:p>
+    <w:p>
+      <w:pPr>
+        <w:rPr>
+          <w:b/>
+          <w:bCs/>
+          <w:lang w:val="en-US"/>
+        </w:rPr>
+      </w:pPr>
+    </w:p>
+    <w:p>
+      <w:pPr>
+        <w:rPr>
+          <w:b/>
+          <w:bCs/>
+        </w:rPr>
+      </w:pPr>
+      <w:r>
+        <w:rPr>
+          <w:b/>
+          <w:bCs/>
+        </w:rPr>
+        <w:t>Version 3 con alerta por correo si las ventas de un cliente bajan mucho, o si no hay datos nuevos</w:t>
       </w:r>
     </w:p>
     <w:p>
@@ -7880,7 +8104,7 @@
           <w:lang w:val="en-US"/>
         </w:rPr>
         <w:pict w14:anchorId="617EE5F5">
-          <v:rect id="_x0000_i1095" style="width:0;height:1.5pt" o:hralign="center" o:hrstd="t" o:hr="t" fillcolor="#a0a0a0" stroked="f"/>
+          <v:rect id="_x0000_i1034" style="width:0;height:1.5pt" o:hralign="center" o:hrstd="t" o:hr="t" fillcolor="#a0a0a0" stroked="f"/>
         </w:pict>
       </w:r>
     </w:p>
@@ -8448,7 +8672,7 @@
           <w:lang w:val="en-US"/>
         </w:rPr>
         <w:pict w14:anchorId="2E0580A6">
-          <v:rect id="_x0000_i1121" style="width:0;height:1.5pt" o:hralign="center" o:hrstd="t" o:hr="t" fillcolor="#a0a0a0" stroked="f"/>
+          <v:rect id="_x0000_i1035" style="width:0;height:1.5pt" o:hralign="center" o:hrstd="t" o:hr="t" fillcolor="#a0a0a0" stroked="f"/>
         </w:pict>
       </w:r>
     </w:p>
@@ -8915,7 +9139,7 @@
           <w:lang w:val="en-US"/>
         </w:rPr>
         <w:pict w14:anchorId="2425331A">
-          <v:rect id="_x0000_i1122" style="width:0;height:1.5pt" o:hralign="center" o:hrstd="t" o:hr="t" fillcolor="#a0a0a0" stroked="f"/>
+          <v:rect id="_x0000_i1036" style="width:0;height:1.5pt" o:hralign="center" o:hrstd="t" o:hr="t" fillcolor="#a0a0a0" stroked="f"/>
         </w:pict>
       </w:r>
     </w:p>
@@ -9439,7 +9663,7 @@
           <w:lang w:val="en-US"/>
         </w:rPr>
         <w:pict w14:anchorId="42263B45">
-          <v:rect id="_x0000_i1123" style="width:0;height:1.5pt" o:hralign="center" o:hrstd="t" o:hr="t" fillcolor="#a0a0a0" stroked="f"/>
+          <v:rect id="_x0000_i1037" style="width:0;height:1.5pt" o:hralign="center" o:hrstd="t" o:hr="t" fillcolor="#a0a0a0" stroked="f"/>
         </w:pict>
       </w:r>
     </w:p>
@@ -9541,7 +9765,7 @@
           <w:lang w:val="en-US"/>
         </w:rPr>
         <w:pict w14:anchorId="4FBCA334">
-          <v:rect id="_x0000_i1124" style="width:0;height:1.5pt" o:hralign="center" o:hrstd="t" o:hr="t" fillcolor="#a0a0a0" stroked="f"/>
+          <v:rect id="_x0000_i1038" style="width:0;height:1.5pt" o:hralign="center" o:hrstd="t" o:hr="t" fillcolor="#a0a0a0" stroked="f"/>
         </w:pict>
       </w:r>
     </w:p>
@@ -9772,7 +9996,7 @@
           <w:lang w:val="en-US"/>
         </w:rPr>
         <w:pict w14:anchorId="37B200E4">
-          <v:rect id="_x0000_i1141" style="width:0;height:1.5pt" o:hralign="center" o:hrstd="t" o:hr="t" fillcolor="#a0a0a0" stroked="f"/>
+          <v:rect id="_x0000_i1039" style="width:0;height:1.5pt" o:hralign="center" o:hrstd="t" o:hr="t" fillcolor="#a0a0a0" stroked="f"/>
         </w:pict>
       </w:r>
     </w:p>
@@ -10034,7 +10258,7 @@
           <w:lang w:val="en-US"/>
         </w:rPr>
         <w:pict w14:anchorId="42D8FC93">
-          <v:rect id="_x0000_i1142" style="width:0;height:1.5pt" o:hralign="center" o:hrstd="t" o:hr="t" fillcolor="#a0a0a0" stroked="f"/>
+          <v:rect id="_x0000_i1040" style="width:0;height:1.5pt" o:hralign="center" o:hrstd="t" o:hr="t" fillcolor="#a0a0a0" stroked="f"/>
         </w:pict>
       </w:r>
     </w:p>

</xml_diff>